<commit_message>
Resume updated in V5
</commit_message>
<xml_diff>
--- a/2024/V4/HARISHBATHINI.docx
+++ b/2024/V4/HARISHBATHINI.docx
@@ -1,6 +1,6 @@
 
 <file path=word/document.xml><?xml version="1.0" encoding="utf-8"?>
-<w:document xmlns:wpc="http://schemas.microsoft.com/office/word/2010/wordprocessingCanvas" xmlns:cx="http://schemas.microsoft.com/office/drawing/2014/chartex" xmlns:cx1="http://schemas.microsoft.com/office/drawing/2015/9/8/chartex" xmlns:cx2="http://schemas.microsoft.com/office/drawing/2015/10/21/chartex" xmlns:cx3="http://schemas.microsoft.com/office/drawing/2016/5/9/chartex" xmlns:cx4="http://schemas.microsoft.com/office/drawing/2016/5/10/chartex" xmlns:cx5="http://schemas.microsoft.com/office/drawing/2016/5/11/chartex" xmlns:cx6="http://schemas.microsoft.com/office/drawing/2016/5/12/chartex" xmlns:cx7="http://schemas.microsoft.com/office/drawing/2016/5/13/chartex" xmlns:cx8="http://schemas.microsoft.com/office/drawing/2016/5/14/chartex" xmlns:mc="http://schemas.openxmlformats.org/markup-compatibility/2006" xmlns:aink="http://schemas.microsoft.com/office/drawing/2016/ink" xmlns:am3d="http://schemas.microsoft.com/office/drawing/2017/model3d" xmlns:o="urn:schemas-microsoft-com:office:office" xmlns:oel="http://schemas.microsoft.com/office/2019/extlst" xmlns:r="http://schemas.openxmlformats.org/officeDocument/2006/relationships" xmlns:m="http://schemas.openxmlformats.org/officeDocument/2006/math" xmlns:v="urn:schemas-microsoft-com:vml" xmlns:wp14="http://schemas.microsoft.com/office/word/2010/wordprocessingDrawing" xmlns:wp="http://schemas.openxmlformats.org/drawingml/2006/wordprocessingDrawing" xmlns:w10="urn:schemas-microsoft-com:office:word" xmlns:w="http://schemas.openxmlformats.org/wordprocessingml/2006/main" xmlns:w14="http://schemas.microsoft.com/office/word/2010/wordml" xmlns:w15="http://schemas.microsoft.com/office/word/2012/wordml" xmlns:w16cex="http://schemas.microsoft.com/office/word/2018/wordml/cex" xmlns:w16cid="http://schemas.microsoft.com/office/word/2016/wordml/cid" xmlns:w16="http://schemas.microsoft.com/office/word/2018/wordml" xmlns:w16sdtdh="http://schemas.microsoft.com/office/word/2020/wordml/sdtdatahash" xmlns:w16se="http://schemas.microsoft.com/office/word/2015/wordml/symex" xmlns:wpg="http://schemas.microsoft.com/office/word/2010/wordprocessingGroup" xmlns:wpi="http://schemas.microsoft.com/office/word/2010/wordprocessingInk" xmlns:wne="http://schemas.microsoft.com/office/word/2006/wordml" xmlns:wps="http://schemas.microsoft.com/office/word/2010/wordprocessingShape" mc:Ignorable="w14 w15 w16se w16cid w16 w16cex w16sdtdh wp14">
+<w:document xmlns:wpc="http://schemas.microsoft.com/office/word/2010/wordprocessingCanvas" xmlns:cx="http://schemas.microsoft.com/office/drawing/2014/chartex" xmlns:cx1="http://schemas.microsoft.com/office/drawing/2015/9/8/chartex" xmlns:cx2="http://schemas.microsoft.com/office/drawing/2015/10/21/chartex" xmlns:cx3="http://schemas.microsoft.com/office/drawing/2016/5/9/chartex" xmlns:cx4="http://schemas.microsoft.com/office/drawing/2016/5/10/chartex" xmlns:cx5="http://schemas.microsoft.com/office/drawing/2016/5/11/chartex" xmlns:cx6="http://schemas.microsoft.com/office/drawing/2016/5/12/chartex" xmlns:cx7="http://schemas.microsoft.com/office/drawing/2016/5/13/chartex" xmlns:cx8="http://schemas.microsoft.com/office/drawing/2016/5/14/chartex" xmlns:mc="http://schemas.openxmlformats.org/markup-compatibility/2006" xmlns:aink="http://schemas.microsoft.com/office/drawing/2016/ink" xmlns:am3d="http://schemas.microsoft.com/office/drawing/2017/model3d" xmlns:o="urn:schemas-microsoft-com:office:office" xmlns:oel="http://schemas.microsoft.com/office/2019/extlst" xmlns:r="http://schemas.openxmlformats.org/officeDocument/2006/relationships" xmlns:m="http://schemas.openxmlformats.org/officeDocument/2006/math" xmlns:v="urn:schemas-microsoft-com:vml" xmlns:wp14="http://schemas.microsoft.com/office/word/2010/wordprocessingDrawing" xmlns:wp="http://schemas.openxmlformats.org/drawingml/2006/wordprocessingDrawing" xmlns:w10="urn:schemas-microsoft-com:office:word" xmlns:w="http://schemas.openxmlformats.org/wordprocessingml/2006/main" xmlns:w14="http://schemas.microsoft.com/office/word/2010/wordml" xmlns:w15="http://schemas.microsoft.com/office/word/2012/wordml" xmlns:w16cex="http://schemas.microsoft.com/office/word/2018/wordml/cex" xmlns:w16cid="http://schemas.microsoft.com/office/word/2016/wordml/cid" xmlns:w16="http://schemas.microsoft.com/office/word/2018/wordml" xmlns:w16du="http://schemas.microsoft.com/office/word/2023/wordml/word16du" xmlns:w16sdtdh="http://schemas.microsoft.com/office/word/2020/wordml/sdtdatahash" xmlns:w16se="http://schemas.microsoft.com/office/word/2015/wordml/symex" xmlns:wpg="http://schemas.microsoft.com/office/word/2010/wordprocessingGroup" xmlns:wpi="http://schemas.microsoft.com/office/word/2010/wordprocessingInk" xmlns:wne="http://schemas.microsoft.com/office/word/2006/wordml" xmlns:wps="http://schemas.microsoft.com/office/word/2010/wordprocessingShape" mc:Ignorable="w14 w15 w16se w16cid w16 w16cex w16sdtdh w16du wp14">
   <w:body>
     <w:p>
       <w:pPr>
@@ -11,9 +11,9 @@
           <w:szCs w:val="32"/>
         </w:rPr>
       </w:pPr>
-      <w:bookmarkStart w:id="0" w:name="OLE_LINK13"/>
-      <w:bookmarkStart w:id="1" w:name="OLE_LINK11"/>
-      <w:bookmarkStart w:id="2" w:name="OLE_LINK3"/>
+      <w:bookmarkStart w:id="0" w:name="OLE_LINK3"/>
+      <w:bookmarkStart w:id="1" w:name="OLE_LINK13"/>
+      <w:bookmarkStart w:id="2" w:name="OLE_LINK11"/>
       <w:r>
         <w:rPr>
           <w:rFonts w:ascii="Arial" w:hAnsi="Arial" w:cs="Arial"/>
@@ -208,6 +208,39 @@
           <w:ilvl w:val="0"/>
           <w:numId w:val="1"/>
         </w:numPr>
+        <w:spacing w:line="254" w:lineRule="auto"/>
+        <w:rPr>
+          <w:rFonts w:ascii="Arial" w:hAnsi="Arial" w:cs="Arial"/>
+          <w:sz w:val="24"/>
+          <w:szCs w:val="24"/>
+        </w:rPr>
+      </w:pPr>
+      <w:r>
+        <w:rPr>
+          <w:rFonts w:ascii="Arial" w:hAnsi="Arial" w:cs="Arial"/>
+          <w:b/>
+          <w:bCs/>
+          <w:sz w:val="24"/>
+          <w:szCs w:val="24"/>
+        </w:rPr>
+        <w:t>Back-</w:t>
+      </w:r>
+      <w:r>
+        <w:rPr>
+          <w:rFonts w:ascii="Arial" w:hAnsi="Arial" w:cs="Arial"/>
+          <w:sz w:val="24"/>
+          <w:szCs w:val="24"/>
+        </w:rPr>
+        <w:t>End Technologies: Python and Flask</w:t>
+      </w:r>
+    </w:p>
+    <w:p>
+      <w:pPr>
+        <w:pStyle w:val="ListParagraph"/>
+        <w:numPr>
+          <w:ilvl w:val="0"/>
+          <w:numId w:val="1"/>
+        </w:numPr>
         <w:spacing w:line="252" w:lineRule="auto"/>
         <w:rPr>
           <w:rFonts w:ascii="Arial" w:hAnsi="Arial" w:cs="Arial"/>
@@ -487,7 +520,23 @@
           <w:sz w:val="24"/>
           <w:szCs w:val="24"/>
         </w:rPr>
-        <w:t>Developed Front end application using HTML, CSS, bootstrap, JavaScript and React.js.</w:t>
+        <w:t xml:space="preserve">Developed Front end application using HTML, CSS, </w:t>
+      </w:r>
+      <w:r>
+        <w:rPr>
+          <w:rFonts w:ascii="Arial" w:hAnsi="Arial" w:cs="Arial"/>
+          <w:sz w:val="24"/>
+          <w:szCs w:val="24"/>
+        </w:rPr>
+        <w:t>B</w:t>
+      </w:r>
+      <w:r>
+        <w:rPr>
+          <w:rFonts w:ascii="Arial" w:hAnsi="Arial" w:cs="Arial"/>
+          <w:sz w:val="24"/>
+          <w:szCs w:val="24"/>
+        </w:rPr>
+        <w:t>ootstrap, JavaScript and React.js.</w:t>
       </w:r>
     </w:p>
     <w:p>
@@ -509,15 +558,31 @@
           <w:sz w:val="24"/>
           <w:szCs w:val="24"/>
         </w:rPr>
-        <w:t>Implemented navigation from one page to other using Browser Routes</w:t>
-      </w:r>
-      <w:r>
-        <w:rPr>
-          <w:rFonts w:ascii="Arial" w:hAnsi="Arial" w:cs="Arial"/>
-          <w:sz w:val="24"/>
-          <w:szCs w:val="24"/>
-        </w:rPr>
-        <w:t>.</w:t>
+        <w:t xml:space="preserve">Implemented </w:t>
+      </w:r>
+      <w:r>
+        <w:rPr>
+          <w:rFonts w:ascii="Arial" w:hAnsi="Arial" w:cs="Arial"/>
+          <w:sz w:val="24"/>
+          <w:szCs w:val="24"/>
+        </w:rPr>
+        <w:t xml:space="preserve">page </w:t>
+      </w:r>
+      <w:r>
+        <w:rPr>
+          <w:rFonts w:ascii="Arial" w:hAnsi="Arial" w:cs="Arial"/>
+          <w:sz w:val="24"/>
+          <w:szCs w:val="24"/>
+        </w:rPr>
+        <w:t xml:space="preserve">navigation from one page to other using </w:t>
+      </w:r>
+      <w:r>
+        <w:rPr>
+          <w:rFonts w:ascii="Arial" w:hAnsi="Arial" w:cs="Arial"/>
+          <w:sz w:val="24"/>
+          <w:szCs w:val="24"/>
+        </w:rPr>
+        <w:t>React Router.</w:t>
       </w:r>
     </w:p>
     <w:p>
@@ -527,51 +592,52 @@
           <w:ilvl w:val="0"/>
           <w:numId w:val="2"/>
         </w:numPr>
-        <w:rPr>
-          <w:rFonts w:ascii="Arial" w:hAnsi="Arial" w:cs="Arial"/>
-          <w:sz w:val="24"/>
-          <w:szCs w:val="24"/>
-        </w:rPr>
-      </w:pPr>
-      <w:r>
-        <w:rPr>
-          <w:rFonts w:ascii="Arial" w:hAnsi="Arial" w:cs="Arial"/>
-          <w:sz w:val="24"/>
-          <w:szCs w:val="24"/>
-        </w:rPr>
-        <w:t xml:space="preserve">Enhanced application performance by optimizing API usage, </w:t>
-      </w:r>
-      <w:r>
-        <w:rPr>
-          <w:rFonts w:ascii="Arial" w:hAnsi="Arial" w:cs="Arial"/>
-          <w:sz w:val="24"/>
-          <w:szCs w:val="24"/>
-        </w:rPr>
-        <w:t>used</w:t>
-      </w:r>
-      <w:r>
-        <w:rPr>
-          <w:rFonts w:ascii="Arial" w:hAnsi="Arial" w:cs="Arial"/>
-          <w:sz w:val="24"/>
-          <w:szCs w:val="24"/>
-        </w:rPr>
-        <w:t xml:space="preserve"> local storage and session storage to minimize unnecessary </w:t>
-      </w:r>
-      <w:r>
-        <w:rPr>
-          <w:rFonts w:ascii="Arial" w:hAnsi="Arial" w:cs="Arial"/>
-          <w:sz w:val="24"/>
-          <w:szCs w:val="24"/>
-        </w:rPr>
-        <w:t>API</w:t>
-      </w:r>
-      <w:r>
-        <w:rPr>
-          <w:rFonts w:ascii="Arial" w:hAnsi="Arial" w:cs="Arial"/>
-          <w:sz w:val="24"/>
-          <w:szCs w:val="24"/>
-        </w:rPr>
-        <w:t xml:space="preserve"> calls and improve data retrieval efficiency.</w:t>
+        <w:spacing w:line="254" w:lineRule="auto"/>
+        <w:rPr>
+          <w:rFonts w:ascii="Arial" w:hAnsi="Arial" w:cs="Arial"/>
+          <w:sz w:val="24"/>
+          <w:szCs w:val="24"/>
+        </w:rPr>
+      </w:pPr>
+      <w:r>
+        <w:rPr>
+          <w:rFonts w:ascii="Arial" w:hAnsi="Arial" w:cs="Arial"/>
+          <w:sz w:val="24"/>
+          <w:szCs w:val="24"/>
+        </w:rPr>
+        <w:t xml:space="preserve">Collaborated with backend developers to integrate RESTful APIs, </w:t>
+      </w:r>
+      <w:r>
+        <w:rPr>
+          <w:rFonts w:ascii="Arial" w:hAnsi="Arial" w:cs="Arial"/>
+          <w:sz w:val="24"/>
+          <w:szCs w:val="24"/>
+        </w:rPr>
+        <w:t xml:space="preserve">ensuring seamless communication </w:t>
+      </w:r>
+      <w:r>
+        <w:rPr>
+          <w:rFonts w:ascii="Arial" w:hAnsi="Arial" w:cs="Arial"/>
+          <w:sz w:val="24"/>
+          <w:szCs w:val="24"/>
+        </w:rPr>
+        <w:t>between the front-end and back-end system</w:t>
+      </w:r>
+      <w:r>
+        <w:rPr>
+          <w:rFonts w:ascii="Arial" w:hAnsi="Arial" w:cs="Arial"/>
+          <w:sz w:val="24"/>
+          <w:szCs w:val="24"/>
+        </w:rPr>
+        <w:t>s</w:t>
+      </w:r>
+      <w:r>
+        <w:rPr>
+          <w:rFonts w:ascii="Arial" w:hAnsi="Arial" w:cs="Arial"/>
+          <w:sz w:val="24"/>
+          <w:szCs w:val="24"/>
+        </w:rPr>
+        <w:t>.</w:t>
       </w:r>
     </w:p>
     <w:p>
@@ -581,27 +647,76 @@
           <w:ilvl w:val="0"/>
           <w:numId w:val="2"/>
         </w:numPr>
-        <w:rPr>
-          <w:rFonts w:ascii="Arial" w:hAnsi="Arial" w:cs="Arial"/>
-          <w:sz w:val="24"/>
-          <w:szCs w:val="24"/>
-        </w:rPr>
-      </w:pPr>
-      <w:r>
-        <w:rPr>
-          <w:rFonts w:ascii="Arial" w:hAnsi="Arial" w:cs="Arial"/>
-          <w:sz w:val="24"/>
-          <w:szCs w:val="24"/>
-        </w:rPr>
-        <w:t>Improved application performance by implemented lazy loading techniques to dynamically import the components</w:t>
-      </w:r>
-      <w:r>
-        <w:rPr>
-          <w:rFonts w:ascii="Arial" w:hAnsi="Arial" w:cs="Arial"/>
-          <w:sz w:val="24"/>
-          <w:szCs w:val="24"/>
-        </w:rPr>
-        <w:t>.</w:t>
+        <w:spacing w:line="254" w:lineRule="auto"/>
+        <w:rPr>
+          <w:rFonts w:ascii="Arial" w:hAnsi="Arial" w:cs="Arial"/>
+          <w:sz w:val="24"/>
+          <w:szCs w:val="24"/>
+        </w:rPr>
+      </w:pPr>
+      <w:r>
+        <w:rPr>
+          <w:rFonts w:ascii="Arial" w:hAnsi="Arial" w:cs="Arial"/>
+          <w:sz w:val="24"/>
+          <w:szCs w:val="24"/>
+        </w:rPr>
+        <w:t xml:space="preserve">Created reusable functions for </w:t>
+      </w:r>
+      <w:r>
+        <w:rPr>
+          <w:rFonts w:ascii="Arial" w:hAnsi="Arial" w:cs="Arial"/>
+          <w:sz w:val="24"/>
+          <w:szCs w:val="24"/>
+        </w:rPr>
+        <w:t>HTTP</w:t>
+      </w:r>
+      <w:r>
+        <w:rPr>
+          <w:rFonts w:ascii="Arial" w:hAnsi="Arial" w:cs="Arial"/>
+          <w:sz w:val="24"/>
+          <w:szCs w:val="24"/>
+        </w:rPr>
+        <w:t xml:space="preserve"> requests</w:t>
+      </w:r>
+      <w:r>
+        <w:rPr>
+          <w:rFonts w:ascii="Arial" w:hAnsi="Arial" w:cs="Arial"/>
+          <w:sz w:val="24"/>
+          <w:szCs w:val="24"/>
+        </w:rPr>
+        <w:t xml:space="preserve"> (GET</w:t>
+      </w:r>
+      <w:r>
+        <w:rPr>
+          <w:rFonts w:ascii="Arial" w:hAnsi="Arial" w:cs="Arial"/>
+          <w:sz w:val="24"/>
+          <w:szCs w:val="24"/>
+        </w:rPr>
+        <w:t>, POST, PUT, DELETE</w:t>
+      </w:r>
+      <w:r>
+        <w:rPr>
+          <w:rFonts w:ascii="Arial" w:hAnsi="Arial" w:cs="Arial"/>
+          <w:sz w:val="24"/>
+          <w:szCs w:val="24"/>
+        </w:rPr>
+        <w:t>)</w:t>
+      </w:r>
+      <w:r>
+        <w:rPr>
+          <w:rFonts w:ascii="Arial" w:hAnsi="Arial" w:cs="Arial"/>
+          <w:sz w:val="24"/>
+          <w:szCs w:val="24"/>
+        </w:rPr>
+        <w:t xml:space="preserve"> </w:t>
+      </w:r>
+      <w:r>
+        <w:rPr>
+          <w:rFonts w:ascii="Arial" w:hAnsi="Arial" w:cs="Arial"/>
+          <w:sz w:val="24"/>
+          <w:szCs w:val="24"/>
+        </w:rPr>
+        <w:t>for use across the entire web application.</w:t>
       </w:r>
     </w:p>
     <w:p>
@@ -623,23 +738,39 @@
           <w:sz w:val="24"/>
           <w:szCs w:val="24"/>
         </w:rPr>
-        <w:t xml:space="preserve">Implemented responsive design </w:t>
-      </w:r>
-      <w:r>
-        <w:rPr>
-          <w:rFonts w:ascii="Arial" w:hAnsi="Arial" w:cs="Arial"/>
-          <w:sz w:val="24"/>
-          <w:szCs w:val="24"/>
-        </w:rPr>
-        <w:t>principles using media queries to ensure consistent user</w:t>
-      </w:r>
-      <w:r>
-        <w:rPr>
-          <w:rFonts w:ascii="Arial" w:hAnsi="Arial" w:cs="Arial"/>
-          <w:sz w:val="24"/>
-          <w:szCs w:val="24"/>
-        </w:rPr>
-        <w:t xml:space="preserve"> experience across various screen sizes and devices.</w:t>
+        <w:t xml:space="preserve">Enhanced application performance by optimizing API usage, </w:t>
+      </w:r>
+      <w:r>
+        <w:rPr>
+          <w:rFonts w:ascii="Arial" w:hAnsi="Arial" w:cs="Arial"/>
+          <w:sz w:val="24"/>
+          <w:szCs w:val="24"/>
+        </w:rPr>
+        <w:t>used</w:t>
+      </w:r>
+      <w:r>
+        <w:rPr>
+          <w:rFonts w:ascii="Arial" w:hAnsi="Arial" w:cs="Arial"/>
+          <w:sz w:val="24"/>
+          <w:szCs w:val="24"/>
+        </w:rPr>
+        <w:t xml:space="preserve"> local storage and session storage to minimize unnecessary </w:t>
+      </w:r>
+      <w:r>
+        <w:rPr>
+          <w:rFonts w:ascii="Arial" w:hAnsi="Arial" w:cs="Arial"/>
+          <w:sz w:val="24"/>
+          <w:szCs w:val="24"/>
+        </w:rPr>
+        <w:t>API</w:t>
+      </w:r>
+      <w:r>
+        <w:rPr>
+          <w:rFonts w:ascii="Arial" w:hAnsi="Arial" w:cs="Arial"/>
+          <w:sz w:val="24"/>
+          <w:szCs w:val="24"/>
+        </w:rPr>
+        <w:t xml:space="preserve"> calls and improve data retrieval efficiency.</w:t>
       </w:r>
     </w:p>
     <w:p>
@@ -655,14 +786,39 @@
           <w:szCs w:val="24"/>
         </w:rPr>
       </w:pPr>
-      <w:bookmarkStart w:id="7" w:name="OLE_LINK5"/>
-      <w:r>
-        <w:rPr>
-          <w:rFonts w:ascii="Arial" w:hAnsi="Arial" w:cs="Arial"/>
-          <w:sz w:val="24"/>
-          <w:szCs w:val="24"/>
-        </w:rPr>
-        <w:t>Collaborated with backend developers to integrate RESTful APIs, enabling smooth interaction between the front-end and back-end system.</w:t>
+      <w:r>
+        <w:rPr>
+          <w:rFonts w:ascii="Arial" w:hAnsi="Arial" w:cs="Arial"/>
+          <w:sz w:val="24"/>
+          <w:szCs w:val="24"/>
+        </w:rPr>
+        <w:t>Integrated react-</w:t>
+      </w:r>
+      <w:proofErr w:type="spellStart"/>
+      <w:r>
+        <w:rPr>
+          <w:rFonts w:ascii="Arial" w:hAnsi="Arial" w:cs="Arial"/>
+          <w:sz w:val="24"/>
+          <w:szCs w:val="24"/>
+        </w:rPr>
+        <w:t>toastify</w:t>
+      </w:r>
+      <w:proofErr w:type="spellEnd"/>
+      <w:r>
+        <w:rPr>
+          <w:rFonts w:ascii="Arial" w:hAnsi="Arial" w:cs="Arial"/>
+          <w:sz w:val="24"/>
+          <w:szCs w:val="24"/>
+        </w:rPr>
+        <w:t xml:space="preserve"> </w:t>
+      </w:r>
+      <w:r>
+        <w:rPr>
+          <w:rFonts w:ascii="Arial" w:hAnsi="Arial" w:cs="Arial"/>
+          <w:sz w:val="24"/>
+          <w:szCs w:val="24"/>
+        </w:rPr>
+        <w:t>for user action notifications, improving user engagement.</w:t>
       </w:r>
     </w:p>
     <w:p>
@@ -684,49 +840,63 @@
           <w:sz w:val="24"/>
           <w:szCs w:val="24"/>
         </w:rPr>
-        <w:t>Created</w:t>
-      </w:r>
-      <w:r>
-        <w:rPr>
-          <w:rFonts w:ascii="Arial" w:hAnsi="Arial" w:cs="Arial"/>
-          <w:sz w:val="24"/>
-          <w:szCs w:val="24"/>
-        </w:rPr>
-        <w:t xml:space="preserve"> dynamic charts using Apache </w:t>
-      </w:r>
-      <w:proofErr w:type="spellStart"/>
-      <w:r>
-        <w:rPr>
-          <w:rFonts w:ascii="Arial" w:hAnsi="Arial" w:cs="Arial"/>
-          <w:sz w:val="24"/>
-          <w:szCs w:val="24"/>
-        </w:rPr>
-        <w:t>E</w:t>
-      </w:r>
-      <w:r>
-        <w:rPr>
-          <w:rFonts w:ascii="Arial" w:hAnsi="Arial" w:cs="Arial"/>
-          <w:sz w:val="24"/>
-          <w:szCs w:val="24"/>
-        </w:rPr>
-        <w:t>charts</w:t>
-      </w:r>
-      <w:proofErr w:type="spellEnd"/>
-      <w:r>
-        <w:rPr>
-          <w:rFonts w:ascii="Arial" w:hAnsi="Arial" w:cs="Arial"/>
-          <w:sz w:val="24"/>
-          <w:szCs w:val="24"/>
-        </w:rPr>
-        <w:t xml:space="preserve"> </w:t>
-      </w:r>
-      <w:r>
-        <w:rPr>
-          <w:rFonts w:ascii="Arial" w:hAnsi="Arial" w:cs="Arial"/>
-          <w:sz w:val="24"/>
-          <w:szCs w:val="24"/>
-        </w:rPr>
-        <w:t>library. Providing insightful visualizations for important decision-making.</w:t>
+        <w:t>Improved application performance by implement</w:t>
+      </w:r>
+      <w:r>
+        <w:rPr>
+          <w:rFonts w:ascii="Arial" w:hAnsi="Arial" w:cs="Arial"/>
+          <w:sz w:val="24"/>
+          <w:szCs w:val="24"/>
+        </w:rPr>
+        <w:t>ing</w:t>
+      </w:r>
+      <w:r>
+        <w:rPr>
+          <w:rFonts w:ascii="Arial" w:hAnsi="Arial" w:cs="Arial"/>
+          <w:sz w:val="24"/>
+          <w:szCs w:val="24"/>
+        </w:rPr>
+        <w:t xml:space="preserve"> lazy loading techniques </w:t>
+      </w:r>
+      <w:r>
+        <w:rPr>
+          <w:rFonts w:ascii="Arial" w:hAnsi="Arial" w:cs="Arial"/>
+          <w:sz w:val="24"/>
+          <w:szCs w:val="24"/>
+        </w:rPr>
+        <w:t>for</w:t>
+      </w:r>
+      <w:r>
+        <w:rPr>
+          <w:rFonts w:ascii="Arial" w:hAnsi="Arial" w:cs="Arial"/>
+          <w:sz w:val="24"/>
+          <w:szCs w:val="24"/>
+        </w:rPr>
+        <w:t xml:space="preserve"> dynamically import</w:t>
+      </w:r>
+      <w:r>
+        <w:rPr>
+          <w:rFonts w:ascii="Arial" w:hAnsi="Arial" w:cs="Arial"/>
+          <w:sz w:val="24"/>
+          <w:szCs w:val="24"/>
+        </w:rPr>
+        <w:t>ing</w:t>
+      </w:r>
+      <w:r>
+        <w:rPr>
+          <w:rFonts w:ascii="Arial" w:hAnsi="Arial" w:cs="Arial"/>
+          <w:sz w:val="24"/>
+          <w:szCs w:val="24"/>
+        </w:rPr>
+        <w:t xml:space="preserve"> the components</w:t>
+      </w:r>
+      <w:r>
+        <w:rPr>
+          <w:rFonts w:ascii="Arial" w:hAnsi="Arial" w:cs="Arial"/>
+          <w:sz w:val="24"/>
+          <w:szCs w:val="24"/>
+        </w:rPr>
+        <w:t>.</w:t>
       </w:r>
     </w:p>
     <w:p>
@@ -748,10 +918,25 @@
           <w:sz w:val="24"/>
           <w:szCs w:val="24"/>
         </w:rPr>
-        <w:t>Utilized Redux Toolkit for efficient data flow between different components.</w:t>
-      </w:r>
-    </w:p>
-    <w:bookmarkEnd w:id="7"/>
+        <w:t xml:space="preserve">Implemented responsive design </w:t>
+      </w:r>
+      <w:r>
+        <w:rPr>
+          <w:rFonts w:ascii="Arial" w:hAnsi="Arial" w:cs="Arial"/>
+          <w:sz w:val="24"/>
+          <w:szCs w:val="24"/>
+        </w:rPr>
+        <w:t>principles using media queries to ensure consistent user</w:t>
+      </w:r>
+      <w:r>
+        <w:rPr>
+          <w:rFonts w:ascii="Arial" w:hAnsi="Arial" w:cs="Arial"/>
+          <w:sz w:val="24"/>
+          <w:szCs w:val="24"/>
+        </w:rPr>
+        <w:t xml:space="preserve"> experience across various screen sizes and devices.</w:t>
+      </w:r>
+    </w:p>
     <w:p>
       <w:pPr>
         <w:pStyle w:val="ListParagraph"/>
@@ -765,45 +950,32 @@
           <w:szCs w:val="24"/>
         </w:rPr>
       </w:pPr>
-      <w:r>
-        <w:rPr>
-          <w:rFonts w:ascii="Arial" w:hAnsi="Arial" w:cs="Arial"/>
-          <w:sz w:val="24"/>
-          <w:szCs w:val="24"/>
-        </w:rPr>
-        <w:t xml:space="preserve">Developed and fine-tuned a machine learning model using Random Forest Classifier, increasing its accuracy from </w:t>
-      </w:r>
-      <w:r>
-        <w:rPr>
-          <w:rFonts w:ascii="Arial" w:hAnsi="Arial" w:cs="Arial"/>
-          <w:sz w:val="24"/>
-          <w:szCs w:val="24"/>
-        </w:rPr>
-        <w:t>6</w:t>
-      </w:r>
-      <w:r>
-        <w:rPr>
-          <w:rFonts w:ascii="Arial" w:hAnsi="Arial" w:cs="Arial"/>
-          <w:sz w:val="24"/>
-          <w:szCs w:val="24"/>
-        </w:rPr>
-        <w:t xml:space="preserve">0% to </w:t>
-      </w:r>
-      <w:r>
-        <w:rPr>
-          <w:rFonts w:ascii="Arial" w:hAnsi="Arial" w:cs="Arial"/>
-          <w:sz w:val="24"/>
-          <w:szCs w:val="24"/>
-        </w:rPr>
-        <w:t>7</w:t>
-      </w:r>
-      <w:r>
-        <w:rPr>
-          <w:rFonts w:ascii="Arial" w:hAnsi="Arial" w:cs="Arial"/>
-          <w:sz w:val="24"/>
-          <w:szCs w:val="24"/>
-        </w:rPr>
-        <w:t>5% through hyperparameter tuning, contributing to improved decision-making capabilities.</w:t>
+      <w:bookmarkStart w:id="7" w:name="OLE_LINK5"/>
+      <w:r>
+        <w:rPr>
+          <w:rFonts w:ascii="Arial" w:hAnsi="Arial" w:cs="Arial"/>
+          <w:sz w:val="24"/>
+          <w:szCs w:val="24"/>
+        </w:rPr>
+        <w:t xml:space="preserve">Developed dynamic data visualizations using Apache </w:t>
+      </w:r>
+      <w:proofErr w:type="spellStart"/>
+      <w:r>
+        <w:rPr>
+          <w:rFonts w:ascii="Arial" w:hAnsi="Arial" w:cs="Arial"/>
+          <w:sz w:val="24"/>
+          <w:szCs w:val="24"/>
+        </w:rPr>
+        <w:t>ECharts</w:t>
+      </w:r>
+      <w:proofErr w:type="spellEnd"/>
+      <w:r>
+        <w:rPr>
+          <w:rFonts w:ascii="Arial" w:hAnsi="Arial" w:cs="Arial"/>
+          <w:sz w:val="24"/>
+          <w:szCs w:val="24"/>
+        </w:rPr>
+        <w:t xml:space="preserve"> aiding key decision-making through insightful charts</w:t>
       </w:r>
     </w:p>
     <w:p>
@@ -813,30 +985,180 @@
           <w:ilvl w:val="0"/>
           <w:numId w:val="2"/>
         </w:numPr>
-        <w:rPr>
-          <w:rFonts w:ascii="Arial" w:hAnsi="Arial" w:cs="Arial"/>
-          <w:sz w:val="24"/>
-          <w:szCs w:val="24"/>
-        </w:rPr>
-      </w:pPr>
-      <w:r>
-        <w:rPr>
-          <w:rFonts w:ascii="Arial" w:hAnsi="Arial" w:cs="Arial"/>
-          <w:sz w:val="24"/>
-          <w:szCs w:val="24"/>
-        </w:rPr>
-        <w:t xml:space="preserve">Implemented data storage and retrieval functionalities using </w:t>
-      </w:r>
-      <w:r>
-        <w:rPr>
-          <w:rFonts w:ascii="Arial" w:hAnsi="Arial" w:cs="Arial"/>
-          <w:sz w:val="24"/>
-          <w:szCs w:val="24"/>
-        </w:rPr>
-        <w:t>SQLite3.</w:t>
-      </w:r>
-    </w:p>
-    <w:bookmarkEnd w:id="1"/>
+        <w:spacing w:line="254" w:lineRule="auto"/>
+        <w:rPr>
+          <w:rFonts w:ascii="Arial" w:hAnsi="Arial" w:cs="Arial"/>
+          <w:sz w:val="24"/>
+          <w:szCs w:val="24"/>
+        </w:rPr>
+      </w:pPr>
+      <w:r>
+        <w:rPr>
+          <w:rFonts w:ascii="Arial" w:hAnsi="Arial" w:cs="Arial"/>
+          <w:sz w:val="24"/>
+          <w:szCs w:val="24"/>
+        </w:rPr>
+        <w:t>Managed</w:t>
+      </w:r>
+      <w:r>
+        <w:rPr>
+          <w:rFonts w:ascii="Arial" w:hAnsi="Arial" w:cs="Arial"/>
+          <w:sz w:val="24"/>
+          <w:szCs w:val="24"/>
+        </w:rPr>
+        <w:t xml:space="preserve"> complex form </w:t>
+      </w:r>
+      <w:r>
+        <w:rPr>
+          <w:rFonts w:ascii="Arial" w:hAnsi="Arial" w:cs="Arial"/>
+          <w:sz w:val="24"/>
+          <w:szCs w:val="24"/>
+        </w:rPr>
+        <w:t xml:space="preserve">submissions, adding </w:t>
+      </w:r>
+      <w:r>
+        <w:rPr>
+          <w:rFonts w:ascii="Arial" w:hAnsi="Arial" w:cs="Arial"/>
+          <w:sz w:val="24"/>
+          <w:szCs w:val="24"/>
+        </w:rPr>
+        <w:t xml:space="preserve">validations and error handling </w:t>
+      </w:r>
+      <w:r>
+        <w:rPr>
+          <w:rFonts w:ascii="Arial" w:hAnsi="Arial" w:cs="Arial"/>
+          <w:sz w:val="24"/>
+          <w:szCs w:val="24"/>
+        </w:rPr>
+        <w:t>to ensure</w:t>
+      </w:r>
+      <w:r>
+        <w:rPr>
+          <w:rFonts w:ascii="Arial" w:hAnsi="Arial" w:cs="Arial"/>
+          <w:sz w:val="24"/>
+          <w:szCs w:val="24"/>
+        </w:rPr>
+        <w:t xml:space="preserve"> data accuracy</w:t>
+      </w:r>
+    </w:p>
+    <w:p>
+      <w:pPr>
+        <w:pStyle w:val="ListParagraph"/>
+        <w:numPr>
+          <w:ilvl w:val="0"/>
+          <w:numId w:val="2"/>
+        </w:numPr>
+        <w:spacing w:line="254" w:lineRule="auto"/>
+        <w:rPr>
+          <w:rFonts w:ascii="Arial" w:hAnsi="Arial" w:cs="Arial"/>
+          <w:sz w:val="24"/>
+          <w:szCs w:val="24"/>
+        </w:rPr>
+      </w:pPr>
+      <w:r>
+        <w:rPr>
+          <w:rFonts w:ascii="Arial" w:hAnsi="Arial" w:cs="Arial"/>
+          <w:sz w:val="24"/>
+          <w:szCs w:val="24"/>
+        </w:rPr>
+        <w:t>Implemented data storage and retrieval functionalities using SQLite3.</w:t>
+      </w:r>
+    </w:p>
+    <w:p>
+      <w:pPr>
+        <w:pStyle w:val="ListParagraph"/>
+        <w:numPr>
+          <w:ilvl w:val="0"/>
+          <w:numId w:val="2"/>
+        </w:numPr>
+        <w:spacing w:line="254" w:lineRule="auto"/>
+        <w:rPr>
+          <w:rFonts w:ascii="Arial" w:hAnsi="Arial" w:cs="Arial"/>
+          <w:sz w:val="24"/>
+          <w:szCs w:val="24"/>
+        </w:rPr>
+      </w:pPr>
+      <w:r>
+        <w:rPr>
+          <w:rFonts w:ascii="Arial" w:hAnsi="Arial" w:cs="Arial"/>
+          <w:sz w:val="24"/>
+          <w:szCs w:val="24"/>
+        </w:rPr>
+        <w:t xml:space="preserve">Utilized Git for version </w:t>
+      </w:r>
+      <w:r>
+        <w:rPr>
+          <w:rFonts w:ascii="Arial" w:hAnsi="Arial" w:cs="Arial"/>
+          <w:sz w:val="24"/>
+          <w:szCs w:val="24"/>
+        </w:rPr>
+        <w:t>control</w:t>
+      </w:r>
+      <w:r>
+        <w:rPr>
+          <w:rFonts w:ascii="Arial" w:hAnsi="Arial" w:cs="Arial"/>
+          <w:sz w:val="24"/>
+          <w:szCs w:val="24"/>
+        </w:rPr>
+        <w:t xml:space="preserve"> system</w:t>
+      </w:r>
+    </w:p>
+    <w:bookmarkEnd w:id="7"/>
+    <w:p>
+      <w:pPr>
+        <w:pStyle w:val="ListParagraph"/>
+        <w:numPr>
+          <w:ilvl w:val="0"/>
+          <w:numId w:val="2"/>
+        </w:numPr>
+        <w:rPr>
+          <w:rFonts w:ascii="Arial" w:hAnsi="Arial" w:cs="Arial"/>
+          <w:sz w:val="24"/>
+          <w:szCs w:val="24"/>
+        </w:rPr>
+      </w:pPr>
+      <w:r>
+        <w:rPr>
+          <w:rFonts w:ascii="Arial" w:hAnsi="Arial" w:cs="Arial"/>
+          <w:sz w:val="24"/>
+          <w:szCs w:val="24"/>
+        </w:rPr>
+        <w:t xml:space="preserve">Developed and fine-tuned a machine learning model using Random Forest Classifier, increasing its accuracy from </w:t>
+      </w:r>
+      <w:r>
+        <w:rPr>
+          <w:rFonts w:ascii="Arial" w:hAnsi="Arial" w:cs="Arial"/>
+          <w:sz w:val="24"/>
+          <w:szCs w:val="24"/>
+        </w:rPr>
+        <w:t>6</w:t>
+      </w:r>
+      <w:r>
+        <w:rPr>
+          <w:rFonts w:ascii="Arial" w:hAnsi="Arial" w:cs="Arial"/>
+          <w:sz w:val="24"/>
+          <w:szCs w:val="24"/>
+        </w:rPr>
+        <w:t xml:space="preserve">0% to </w:t>
+      </w:r>
+      <w:r>
+        <w:rPr>
+          <w:rFonts w:ascii="Arial" w:hAnsi="Arial" w:cs="Arial"/>
+          <w:sz w:val="24"/>
+          <w:szCs w:val="24"/>
+        </w:rPr>
+        <w:t>7</w:t>
+      </w:r>
+      <w:r>
+        <w:rPr>
+          <w:rFonts w:ascii="Arial" w:hAnsi="Arial" w:cs="Arial"/>
+          <w:sz w:val="24"/>
+          <w:szCs w:val="24"/>
+        </w:rPr>
+        <w:t>5% through hyperparameter tuning, contributing to improved decision-making capabilities.</w:t>
+      </w:r>
+    </w:p>
+    <w:bookmarkEnd w:id="2"/>
     <w:bookmarkEnd w:id="6"/>
     <w:p>
       <w:pPr>
@@ -861,6 +1183,17 @@
           <w:sz w:val="24"/>
           <w:szCs w:val="24"/>
         </w:rPr>
+        <w:t xml:space="preserve">PERSONAL </w:t>
+      </w:r>
+      <w:r>
+        <w:rPr>
+          <w:rFonts w:ascii="Arial" w:hAnsi="Arial" w:cs="Arial"/>
+          <w:b/>
+          <w:bCs/>
+          <w:color w:val="0070C0"/>
+          <w:sz w:val="24"/>
+          <w:szCs w:val="24"/>
+        </w:rPr>
         <w:t>PROJECTS</w:t>
       </w:r>
     </w:p>
@@ -885,7 +1218,40 @@
           <w:sz w:val="24"/>
           <w:szCs w:val="24"/>
         </w:rPr>
-        <w:t xml:space="preserve">Expense Tracker Using Redux-Toolkit | </w:t>
+        <w:t>Expense Tracker Using Redux-Toolkit</w:t>
+      </w:r>
+      <w:r>
+        <w:rPr>
+          <w:rFonts w:ascii="Arial" w:hAnsi="Arial" w:cs="Arial"/>
+          <w:b/>
+          <w:bCs/>
+          <w:color w:val="000000" w:themeColor="text1"/>
+          <w:sz w:val="24"/>
+          <w:szCs w:val="24"/>
+        </w:rPr>
+        <w:t xml:space="preserve"> </w:t>
+      </w:r>
+      <w:r>
+        <w:rPr>
+          <w:rFonts w:ascii="Arial" w:hAnsi="Arial" w:cs="Arial"/>
+          <w:b/>
+          <w:bCs/>
+          <w:color w:val="000000" w:themeColor="text1"/>
+          <w:sz w:val="24"/>
+          <w:szCs w:val="24"/>
+        </w:rPr>
+        <w:t>for Hands-on Redux Experience</w:t>
+      </w:r>
+      <w:r>
+        <w:rPr>
+          <w:rFonts w:ascii="Arial" w:hAnsi="Arial" w:cs="Arial"/>
+          <w:b/>
+          <w:bCs/>
+          <w:color w:val="000000" w:themeColor="text1"/>
+          <w:sz w:val="24"/>
+          <w:szCs w:val="24"/>
+        </w:rPr>
+        <w:t xml:space="preserve"> | </w:t>
       </w:r>
       <w:hyperlink r:id="rId7" w:history="1">
         <w:r>
@@ -966,7 +1332,25 @@
           <w:sz w:val="24"/>
           <w:szCs w:val="24"/>
         </w:rPr>
-        <w:t>Created a form component to take input from user and store in redux store.</w:t>
+        <w:t xml:space="preserve">Created a form component to take input from user and store in </w:t>
+      </w:r>
+      <w:r>
+        <w:rPr>
+          <w:rFonts w:ascii="Arial" w:hAnsi="Arial" w:cs="Arial"/>
+          <w:color w:val="000000" w:themeColor="text1"/>
+          <w:sz w:val="24"/>
+          <w:szCs w:val="24"/>
+        </w:rPr>
+        <w:t>R</w:t>
+      </w:r>
+      <w:r>
+        <w:rPr>
+          <w:rFonts w:ascii="Arial" w:hAnsi="Arial" w:cs="Arial"/>
+          <w:color w:val="000000" w:themeColor="text1"/>
+          <w:sz w:val="24"/>
+          <w:szCs w:val="24"/>
+        </w:rPr>
+        <w:t>edux store.</w:t>
       </w:r>
     </w:p>
     <w:p>
@@ -993,7 +1377,34 @@
           <w:sz w:val="24"/>
           <w:szCs w:val="24"/>
         </w:rPr>
-        <w:t>Created a chart component to read data from redux store and display in pie chart.</w:t>
+        <w:t>Built</w:t>
+      </w:r>
+      <w:r>
+        <w:rPr>
+          <w:rFonts w:ascii="Arial" w:hAnsi="Arial" w:cs="Arial"/>
+          <w:color w:val="000000" w:themeColor="text1"/>
+          <w:sz w:val="24"/>
+          <w:szCs w:val="24"/>
+        </w:rPr>
+        <w:t xml:space="preserve"> a chart component to read data from </w:t>
+      </w:r>
+      <w:r>
+        <w:rPr>
+          <w:rFonts w:ascii="Arial" w:hAnsi="Arial" w:cs="Arial"/>
+          <w:color w:val="000000" w:themeColor="text1"/>
+          <w:sz w:val="24"/>
+          <w:szCs w:val="24"/>
+        </w:rPr>
+        <w:t>R</w:t>
+      </w:r>
+      <w:r>
+        <w:rPr>
+          <w:rFonts w:ascii="Arial" w:hAnsi="Arial" w:cs="Arial"/>
+          <w:color w:val="000000" w:themeColor="text1"/>
+          <w:sz w:val="24"/>
+          <w:szCs w:val="24"/>
+        </w:rPr>
+        <w:t>edux store and display in pie chart.</w:t>
       </w:r>
     </w:p>
     <w:p>
@@ -1020,7 +1431,34 @@
           <w:sz w:val="24"/>
           <w:szCs w:val="24"/>
         </w:rPr>
-        <w:t>Created a list component to display all the expenses in a list.</w:t>
+        <w:t xml:space="preserve">Designed a </w:t>
+      </w:r>
+      <w:r>
+        <w:rPr>
+          <w:rFonts w:ascii="Arial" w:hAnsi="Arial" w:cs="Arial"/>
+          <w:color w:val="000000" w:themeColor="text1"/>
+          <w:sz w:val="24"/>
+          <w:szCs w:val="24"/>
+        </w:rPr>
+        <w:t>list component to display all the expenses in a</w:t>
+      </w:r>
+      <w:r>
+        <w:rPr>
+          <w:rFonts w:ascii="Arial" w:hAnsi="Arial" w:cs="Arial"/>
+          <w:color w:val="000000" w:themeColor="text1"/>
+          <w:sz w:val="24"/>
+          <w:szCs w:val="24"/>
+        </w:rPr>
+        <w:t>n organized</w:t>
+      </w:r>
+      <w:r>
+        <w:rPr>
+          <w:rFonts w:ascii="Arial" w:hAnsi="Arial" w:cs="Arial"/>
+          <w:color w:val="000000" w:themeColor="text1"/>
+          <w:sz w:val="24"/>
+          <w:szCs w:val="24"/>
+        </w:rPr>
+        <w:t xml:space="preserve"> list.</w:t>
       </w:r>
     </w:p>
     <w:bookmarkEnd w:id="9"/>
@@ -1047,6 +1485,7 @@
           <w:sz w:val="24"/>
           <w:szCs w:val="24"/>
         </w:rPr>
+        <w:lastRenderedPageBreak/>
         <w:t>EDUCATION</w:t>
       </w:r>
     </w:p>
@@ -1246,7 +1685,7 @@
         <w:t>2014-2015</w:t>
       </w:r>
       <w:bookmarkStart w:id="11" w:name="OLE_LINK10"/>
-      <w:bookmarkEnd w:id="2"/>
+      <w:bookmarkEnd w:id="0"/>
     </w:p>
     <w:p>
       <w:pPr>
@@ -1272,7 +1711,6 @@
           <w:sz w:val="24"/>
           <w:szCs w:val="24"/>
         </w:rPr>
-        <w:lastRenderedPageBreak/>
         <w:t>ACHIEVEMENTS</w:t>
       </w:r>
     </w:p>
@@ -1385,16 +1823,14 @@
         </w:rPr>
         <w:t xml:space="preserve">Frontend Developer React Certification from </w:t>
       </w:r>
-      <w:proofErr w:type="spellStart"/>
-      <w:r>
-        <w:rPr>
-          <w:rFonts w:ascii="Arial" w:hAnsi="Arial" w:cs="Arial"/>
-          <w:sz w:val="24"/>
-          <w:szCs w:val="24"/>
-        </w:rPr>
-        <w:t>HackerRank</w:t>
-      </w:r>
-      <w:proofErr w:type="spellEnd"/>
+      <w:r>
+        <w:rPr>
+          <w:rFonts w:ascii="Arial" w:hAnsi="Arial" w:cs="Arial"/>
+          <w:sz w:val="24"/>
+          <w:szCs w:val="24"/>
+        </w:rPr>
+        <w:t>Hacker Rank</w:t>
+      </w:r>
       <w:r>
         <w:rPr>
           <w:rFonts w:ascii="Arial" w:hAnsi="Arial" w:cs="Arial"/>
@@ -1449,16 +1885,14 @@
         </w:rPr>
         <w:t xml:space="preserve">JavaScript certification from </w:t>
       </w:r>
-      <w:proofErr w:type="spellStart"/>
-      <w:r>
-        <w:rPr>
-          <w:rFonts w:ascii="Arial" w:hAnsi="Arial" w:cs="Arial"/>
-          <w:sz w:val="24"/>
-          <w:szCs w:val="24"/>
-        </w:rPr>
-        <w:t>HackerRank</w:t>
-      </w:r>
-      <w:proofErr w:type="spellEnd"/>
+      <w:r>
+        <w:rPr>
+          <w:rFonts w:ascii="Arial" w:hAnsi="Arial" w:cs="Arial"/>
+          <w:sz w:val="24"/>
+          <w:szCs w:val="24"/>
+        </w:rPr>
+        <w:t>Hacker Rank</w:t>
+      </w:r>
       <w:r>
         <w:rPr>
           <w:rFonts w:ascii="Arial" w:hAnsi="Arial" w:cs="Arial"/>
@@ -1504,16 +1938,14 @@
         </w:rPr>
         <w:t xml:space="preserve">Java certification from </w:t>
       </w:r>
-      <w:proofErr w:type="spellStart"/>
-      <w:r>
-        <w:rPr>
-          <w:rFonts w:ascii="Arial" w:hAnsi="Arial" w:cs="Arial"/>
-          <w:sz w:val="24"/>
-          <w:szCs w:val="24"/>
-        </w:rPr>
-        <w:t>HackerRank</w:t>
-      </w:r>
-      <w:proofErr w:type="spellEnd"/>
+      <w:r>
+        <w:rPr>
+          <w:rFonts w:ascii="Arial" w:hAnsi="Arial" w:cs="Arial"/>
+          <w:sz w:val="24"/>
+          <w:szCs w:val="24"/>
+        </w:rPr>
+        <w:t>Hacker Rank</w:t>
+      </w:r>
       <w:r>
         <w:rPr>
           <w:rFonts w:ascii="Arial" w:hAnsi="Arial" w:cs="Arial"/>
@@ -1523,7 +1955,6 @@
         <w:t xml:space="preserve"> | </w:t>
       </w:r>
       <w:hyperlink r:id="rId10" w:history="1">
-        <w:proofErr w:type="spellStart"/>
         <w:r>
           <w:rPr>
             <w:rStyle w:val="Hyperlink"/>
@@ -1534,7 +1965,6 @@
           <w:t>Link</w:t>
         </w:r>
       </w:hyperlink>
-      <w:proofErr w:type="spellEnd"/>
     </w:p>
     <w:p>
       <w:pPr>
@@ -1720,7 +2150,7 @@
         <w:t>technologies</w:t>
       </w:r>
     </w:p>
-    <w:bookmarkEnd w:id="0"/>
+    <w:bookmarkEnd w:id="1"/>
     <w:p>
       <w:pPr>
         <w:tabs>
@@ -1746,7 +2176,7 @@
 </file>
 
 <file path=word/numbering.xml><?xml version="1.0" encoding="utf-8"?>
-<w:numbering xmlns:wpc="http://schemas.microsoft.com/office/word/2010/wordprocessingCanvas" xmlns:cx="http://schemas.microsoft.com/office/drawing/2014/chartex" xmlns:cx1="http://schemas.microsoft.com/office/drawing/2015/9/8/chartex" xmlns:cx2="http://schemas.microsoft.com/office/drawing/2015/10/21/chartex" xmlns:cx3="http://schemas.microsoft.com/office/drawing/2016/5/9/chartex" xmlns:cx4="http://schemas.microsoft.com/office/drawing/2016/5/10/chartex" xmlns:cx5="http://schemas.microsoft.com/office/drawing/2016/5/11/chartex" xmlns:cx6="http://schemas.microsoft.com/office/drawing/2016/5/12/chartex" xmlns:cx7="http://schemas.microsoft.com/office/drawing/2016/5/13/chartex" xmlns:cx8="http://schemas.microsoft.com/office/drawing/2016/5/14/chartex" xmlns:mc="http://schemas.openxmlformats.org/markup-compatibility/2006" xmlns:aink="http://schemas.microsoft.com/office/drawing/2016/ink" xmlns:am3d="http://schemas.microsoft.com/office/drawing/2017/model3d" xmlns:o="urn:schemas-microsoft-com:office:office" xmlns:oel="http://schemas.microsoft.com/office/2019/extlst" xmlns:r="http://schemas.openxmlformats.org/officeDocument/2006/relationships" xmlns:m="http://schemas.openxmlformats.org/officeDocument/2006/math" xmlns:v="urn:schemas-microsoft-com:vml" xmlns:wp14="http://schemas.microsoft.com/office/word/2010/wordprocessingDrawing" xmlns:wp="http://schemas.openxmlformats.org/drawingml/2006/wordprocessingDrawing" xmlns:w10="urn:schemas-microsoft-com:office:word" xmlns:w="http://schemas.openxmlformats.org/wordprocessingml/2006/main" xmlns:w14="http://schemas.microsoft.com/office/word/2010/wordml" xmlns:w15="http://schemas.microsoft.com/office/word/2012/wordml" xmlns:w16cex="http://schemas.microsoft.com/office/word/2018/wordml/cex" xmlns:w16cid="http://schemas.microsoft.com/office/word/2016/wordml/cid" xmlns:w16="http://schemas.microsoft.com/office/word/2018/wordml" xmlns:w16sdtdh="http://schemas.microsoft.com/office/word/2020/wordml/sdtdatahash" xmlns:w16se="http://schemas.microsoft.com/office/word/2015/wordml/symex" xmlns:wpg="http://schemas.microsoft.com/office/word/2010/wordprocessingGroup" xmlns:wpi="http://schemas.microsoft.com/office/word/2010/wordprocessingInk" xmlns:wne="http://schemas.microsoft.com/office/word/2006/wordml" xmlns:wps="http://schemas.microsoft.com/office/word/2010/wordprocessingShape" mc:Ignorable="w14 w15 w16se w16cid w16 w16cex w16sdtdh wp14">
+<w:numbering xmlns:wpc="http://schemas.microsoft.com/office/word/2010/wordprocessingCanvas" xmlns:cx="http://schemas.microsoft.com/office/drawing/2014/chartex" xmlns:cx1="http://schemas.microsoft.com/office/drawing/2015/9/8/chartex" xmlns:cx2="http://schemas.microsoft.com/office/drawing/2015/10/21/chartex" xmlns:cx3="http://schemas.microsoft.com/office/drawing/2016/5/9/chartex" xmlns:cx4="http://schemas.microsoft.com/office/drawing/2016/5/10/chartex" xmlns:cx5="http://schemas.microsoft.com/office/drawing/2016/5/11/chartex" xmlns:cx6="http://schemas.microsoft.com/office/drawing/2016/5/12/chartex" xmlns:cx7="http://schemas.microsoft.com/office/drawing/2016/5/13/chartex" xmlns:cx8="http://schemas.microsoft.com/office/drawing/2016/5/14/chartex" xmlns:mc="http://schemas.openxmlformats.org/markup-compatibility/2006" xmlns:aink="http://schemas.microsoft.com/office/drawing/2016/ink" xmlns:am3d="http://schemas.microsoft.com/office/drawing/2017/model3d" xmlns:o="urn:schemas-microsoft-com:office:office" xmlns:oel="http://schemas.microsoft.com/office/2019/extlst" xmlns:r="http://schemas.openxmlformats.org/officeDocument/2006/relationships" xmlns:m="http://schemas.openxmlformats.org/officeDocument/2006/math" xmlns:v="urn:schemas-microsoft-com:vml" xmlns:wp14="http://schemas.microsoft.com/office/word/2010/wordprocessingDrawing" xmlns:wp="http://schemas.openxmlformats.org/drawingml/2006/wordprocessingDrawing" xmlns:w10="urn:schemas-microsoft-com:office:word" xmlns:w="http://schemas.openxmlformats.org/wordprocessingml/2006/main" xmlns:w14="http://schemas.microsoft.com/office/word/2010/wordml" xmlns:w15="http://schemas.microsoft.com/office/word/2012/wordml" xmlns:w16cex="http://schemas.microsoft.com/office/word/2018/wordml/cex" xmlns:w16cid="http://schemas.microsoft.com/office/word/2016/wordml/cid" xmlns:w16="http://schemas.microsoft.com/office/word/2018/wordml" xmlns:w16du="http://schemas.microsoft.com/office/word/2023/wordml/word16du" xmlns:w16sdtdh="http://schemas.microsoft.com/office/word/2020/wordml/sdtdatahash" xmlns:w16se="http://schemas.microsoft.com/office/word/2015/wordml/symex" xmlns:wpg="http://schemas.microsoft.com/office/word/2010/wordprocessingGroup" xmlns:wpi="http://schemas.microsoft.com/office/word/2010/wordprocessingInk" xmlns:wne="http://schemas.microsoft.com/office/word/2006/wordml" xmlns:wps="http://schemas.microsoft.com/office/word/2010/wordprocessingShape" mc:Ignorable="w14 w15 w16se w16cid w16 w16cex w16sdtdh w16du wp14">
   <w:abstractNum w:abstractNumId="0" w15:restartNumberingAfterBreak="0">
     <w:nsid w:val="106A5322"/>
     <w:multiLevelType w:val="hybridMultilevel"/>
@@ -2444,11 +2874,26 @@
   <w:num w:numId="6" w16cid:durableId="2091003490">
     <w:abstractNumId w:val="3"/>
   </w:num>
+  <w:num w:numId="7" w16cid:durableId="93676118">
+    <w:abstractNumId w:val="1"/>
+  </w:num>
+  <w:num w:numId="8" w16cid:durableId="1577401472">
+    <w:abstractNumId w:val="1"/>
+    <w:lvlOverride w:ilvl="0"/>
+    <w:lvlOverride w:ilvl="1"/>
+    <w:lvlOverride w:ilvl="2"/>
+    <w:lvlOverride w:ilvl="3"/>
+    <w:lvlOverride w:ilvl="4"/>
+    <w:lvlOverride w:ilvl="5"/>
+    <w:lvlOverride w:ilvl="6"/>
+    <w:lvlOverride w:ilvl="7"/>
+    <w:lvlOverride w:ilvl="8"/>
+  </w:num>
 </w:numbering>
 </file>
 
 <file path=word/styles.xml><?xml version="1.0" encoding="utf-8"?>
-<w:styles xmlns:mc="http://schemas.openxmlformats.org/markup-compatibility/2006" xmlns:r="http://schemas.openxmlformats.org/officeDocument/2006/relationships" xmlns:w="http://schemas.openxmlformats.org/wordprocessingml/2006/main" xmlns:w14="http://schemas.microsoft.com/office/word/2010/wordml" xmlns:w15="http://schemas.microsoft.com/office/word/2012/wordml" xmlns:w16cex="http://schemas.microsoft.com/office/word/2018/wordml/cex" xmlns:w16cid="http://schemas.microsoft.com/office/word/2016/wordml/cid" xmlns:w16="http://schemas.microsoft.com/office/word/2018/wordml" xmlns:w16sdtdh="http://schemas.microsoft.com/office/word/2020/wordml/sdtdatahash" xmlns:w16se="http://schemas.microsoft.com/office/word/2015/wordml/symex" mc:Ignorable="w14 w15 w16se w16cid w16 w16cex w16sdtdh">
+<w:styles xmlns:mc="http://schemas.openxmlformats.org/markup-compatibility/2006" xmlns:r="http://schemas.openxmlformats.org/officeDocument/2006/relationships" xmlns:w="http://schemas.openxmlformats.org/wordprocessingml/2006/main" xmlns:w14="http://schemas.microsoft.com/office/word/2010/wordml" xmlns:w15="http://schemas.microsoft.com/office/word/2012/wordml" xmlns:w16cex="http://schemas.microsoft.com/office/word/2018/wordml/cex" xmlns:w16cid="http://schemas.microsoft.com/office/word/2016/wordml/cid" xmlns:w16="http://schemas.microsoft.com/office/word/2018/wordml" xmlns:w16du="http://schemas.microsoft.com/office/word/2023/wordml/word16du" xmlns:w16sdtdh="http://schemas.microsoft.com/office/word/2020/wordml/sdtdatahash" xmlns:w16se="http://schemas.microsoft.com/office/word/2015/wordml/symex" mc:Ignorable="w14 w15 w16se w16cid w16 w16cex w16sdtdh w16du">
   <w:docDefaults>
     <w:rPrDefault>
       <w:rPr>
@@ -2855,7 +3300,6 @@
   <w:style w:type="character" w:default="1" w:styleId="DefaultParagraphFont">
     <w:name w:val="Default Paragraph Font"/>
     <w:uiPriority w:val="1"/>
-    <w:semiHidden/>
     <w:unhideWhenUsed/>
   </w:style>
   <w:style w:type="table" w:default="1" w:styleId="TableNormal">

</xml_diff>